<commit_message>
change xml and video url
</commit_message>
<xml_diff>
--- a/Project1-Nguyễn Mạnh Tuấn-20122695.docx
+++ b/Project1-Nguyễn Mạnh Tuấn-20122695.docx
@@ -769,11 +769,9 @@
           <w:rPr>
             <w:rStyle w:val="Hyperlink"/>
           </w:rPr>
-          <w:t>https://github.com/tuanguyen94/Project-1</w:t>
+          <w:t>https://github.com/tuanguyen94/Project1_final</w:t>
         </w:r>
       </w:hyperlink>
-      <w:bookmarkStart w:id="1" w:name="_GoBack"/>
-      <w:bookmarkEnd w:id="1"/>
     </w:p>
     <w:p>
       <w:pPr>
@@ -1223,7 +1221,7 @@
         </w:rPr>
         <w:br w:type="page"/>
       </w:r>
-      <w:bookmarkStart w:id="2" w:name="_Toc404591589"/>
+      <w:bookmarkStart w:id="1" w:name="_Toc404591589"/>
       <w:r>
         <w:rPr>
           <w:b/>
@@ -1233,7 +1231,7 @@
         <w:lastRenderedPageBreak/>
         <w:t>MỤC LỤC</w:t>
       </w:r>
-      <w:bookmarkEnd w:id="2"/>
+      <w:bookmarkEnd w:id="1"/>
     </w:p>
     <w:p>
       <w:pPr>
@@ -2400,7 +2398,7 @@
           <w:szCs w:val="28"/>
         </w:rPr>
       </w:pPr>
-      <w:bookmarkStart w:id="3" w:name="_Toc404591590"/>
+      <w:bookmarkStart w:id="2" w:name="_Toc404591590"/>
       <w:r>
         <w:rPr>
           <w:b/>
@@ -2409,7 +2407,7 @@
         </w:rPr>
         <w:t>DANH MỤC HÌNH VẼ</w:t>
       </w:r>
-      <w:bookmarkEnd w:id="3"/>
+      <w:bookmarkEnd w:id="2"/>
     </w:p>
     <w:p>
       <w:pPr>
@@ -2534,7 +2532,7 @@
           <w:lang w:val="vi-VN"/>
         </w:rPr>
       </w:pPr>
-      <w:bookmarkStart w:id="4" w:name="_Toc404591591"/>
+      <w:bookmarkStart w:id="3" w:name="_Toc404591591"/>
       <w:r>
         <w:rPr>
           <w:b/>
@@ -2544,7 +2542,7 @@
         </w:rPr>
         <w:t>DANH MỤC CÁC TỪ VIẾT TẮT VÀ THUẬT NGỮ</w:t>
       </w:r>
-      <w:bookmarkEnd w:id="4"/>
+      <w:bookmarkEnd w:id="3"/>
     </w:p>
     <w:p>
       <w:pPr>
@@ -3077,7 +3075,7 @@
       <w:pPr>
         <w:pStyle w:val="Heading1"/>
       </w:pPr>
-      <w:bookmarkStart w:id="5" w:name="_Toc404591592"/>
+      <w:bookmarkStart w:id="4" w:name="_Toc404591592"/>
       <w:r>
         <w:t>PHẦN</w:t>
       </w:r>
@@ -3090,7 +3088,7 @@
       <w:r>
         <w:t xml:space="preserve"> NỀN TẢNG VÀ CÔNG NGHỆ PHÁT TRIỂN ỨNG DỤNG</w:t>
       </w:r>
-      <w:bookmarkEnd w:id="5"/>
+      <w:bookmarkEnd w:id="4"/>
     </w:p>
     <w:p/>
     <w:p>
@@ -3101,14 +3099,14 @@
           <w:numId w:val="21"/>
         </w:numPr>
       </w:pPr>
-      <w:bookmarkStart w:id="6" w:name="_Toc404591593"/>
+      <w:bookmarkStart w:id="5" w:name="_Toc404591593"/>
       <w:r>
         <w:t>C</w:t>
       </w:r>
       <w:r>
         <w:t>ác sản phẩm tương tự</w:t>
       </w:r>
-      <w:bookmarkEnd w:id="6"/>
+      <w:bookmarkEnd w:id="5"/>
     </w:p>
     <w:p>
       <w:pPr>
@@ -3127,11 +3125,11 @@
           <w:numId w:val="21"/>
         </w:numPr>
       </w:pPr>
-      <w:bookmarkStart w:id="7" w:name="_Toc404591594"/>
+      <w:bookmarkStart w:id="6" w:name="_Toc404591594"/>
       <w:r>
         <w:t>Các công nghệ kỹ thuật liên quan</w:t>
       </w:r>
-      <w:bookmarkEnd w:id="7"/>
+      <w:bookmarkEnd w:id="6"/>
     </w:p>
     <w:p>
       <w:pPr>
@@ -3141,11 +3139,11 @@
           <w:numId w:val="21"/>
         </w:numPr>
       </w:pPr>
-      <w:bookmarkStart w:id="8" w:name="_Toc404591595"/>
+      <w:bookmarkStart w:id="7" w:name="_Toc404591595"/>
       <w:r>
         <w:t>Microsoft Blend</w:t>
       </w:r>
-      <w:bookmarkEnd w:id="8"/>
+      <w:bookmarkEnd w:id="7"/>
     </w:p>
     <w:p>
       <w:r>
@@ -3228,11 +3226,11 @@
           <w:numId w:val="21"/>
         </w:numPr>
       </w:pPr>
-      <w:bookmarkStart w:id="9" w:name="_Toc404591596"/>
+      <w:bookmarkStart w:id="8" w:name="_Toc404591596"/>
       <w:r>
         <w:t>GitHub</w:t>
       </w:r>
-      <w:bookmarkEnd w:id="9"/>
+      <w:bookmarkEnd w:id="8"/>
     </w:p>
     <w:p>
       <w:r>
@@ -3315,7 +3313,15 @@
     <w:p>
       <w:r>
         <w:br/>
-        <w:t>GitHub cung cấp dịch vụ thương mại và cả tài khoản miễn phí cho các dự án nguồn mở. Theo khảo sát của người sử dụng Git vào năm 2009, Github hiện đang là server Git lưu trữ source code phổ biến nhất hiện nay</w:t>
+        <w:t xml:space="preserve">GitHub cung cấp dịch vụ thương mại và cả tài khoản miễn phí cho các dự </w:t>
+      </w:r>
+      <w:proofErr w:type="gramStart"/>
+      <w:r>
+        <w:t>án</w:t>
+      </w:r>
+      <w:proofErr w:type="gramEnd"/>
+      <w:r>
+        <w:t xml:space="preserve"> nguồn mở. Theo khảo sát của người sử dụng Git vào năm 2009, Github hiện đang là server Git lưu trữ source code phổ biến nhất hiện nay</w:t>
       </w:r>
     </w:p>
     <w:p/>
@@ -3407,7 +3413,15 @@
         <w:t>Windows Presentation Foundation</w:t>
       </w:r>
       <w:r>
-        <w:t>, là hệ thống API mới hỗ trợ việc xây dựng giao diện đồ hoạ trên nền Windows. Được xem như thế hệ kế tiếp của WinForms, WPF tăng cường khả năng lập trình giao diện của lập trình viên bằng cách cung cấp các API cho phép tận dụng những lợi thế về đa phương tiện hiện đại. Là một bộ phận của .NET Framework , WPF sẵn có trong Windows Vista và Windows Server 2008. Đồng thời, WPF cũng có thể hoạt động trên nền Windows XP Service Pack 2 Windows 7, Windows 8, và cả Windows Server 2003.</w:t>
+        <w:t xml:space="preserve">, là hệ thống API mới hỗ trợ việc xây dựng giao diện đồ hoạ trên nền Windows. Được xem như thế hệ kế tiếp của WinForms, WPF tăng cường khả năng lập trình giao diện của lập trình viên bằng cách cung cấp các API cho phép tận dụng những lợi thế về đa phương tiện hiện đại. Là một bộ phận của .NET </w:t>
+      </w:r>
+      <w:proofErr w:type="gramStart"/>
+      <w:r>
+        <w:t>Framework ,</w:t>
+      </w:r>
+      <w:proofErr w:type="gramEnd"/>
+      <w:r>
+        <w:t xml:space="preserve"> WPF sẵn có trong Windows Vista và Windows Server 2008. Đồng thời, WPF cũng có thể hoạt động trên nền Windows XP Service Pack 2 Windows 7, Windows 8, và cả Windows Server 2003.</w:t>
       </w:r>
     </w:p>
     <w:p>
@@ -3524,7 +3538,15 @@
         <w:t>ngôn ngữ đánh dấu</w:t>
       </w:r>
       <w:r>
-        <w:t xml:space="preserve"> với mục đích chung do </w:t>
+        <w:t xml:space="preserve"> với mục đích </w:t>
+      </w:r>
+      <w:proofErr w:type="gramStart"/>
+      <w:r>
+        <w:t>chung</w:t>
+      </w:r>
+      <w:proofErr w:type="gramEnd"/>
+      <w:r>
+        <w:t xml:space="preserve"> do </w:t>
       </w:r>
       <w:r>
         <w:t>W3C</w:t>
@@ -3661,7 +3683,15 @@
         <w:t>cXML</w:t>
       </w:r>
       <w:r>
-        <w:t>) được định nghĩa theo cách thông thường, cho phép các chương trình sửa đổi và kiểm tra hợp lệ bằng các ngôn ngữ này mà không cần có hiểu biết trước về hình thức của chúng.</w:t>
+        <w:t xml:space="preserve">) được định nghĩa </w:t>
+      </w:r>
+      <w:proofErr w:type="gramStart"/>
+      <w:r>
+        <w:t>theo</w:t>
+      </w:r>
+      <w:proofErr w:type="gramEnd"/>
+      <w:r>
+        <w:t xml:space="preserve"> cách thông thường, cho phép các chương trình sửa đổi và kiểm tra hợp lệ bằng các ngôn ngữ này mà không cần có hiểu biết trước về hình thức của chúng.</w:t>
       </w:r>
     </w:p>
     <w:p/>
@@ -3684,7 +3714,7 @@
       <w:pPr>
         <w:pStyle w:val="Heading1"/>
       </w:pPr>
-      <w:bookmarkStart w:id="10" w:name="_Toc404591597"/>
+      <w:bookmarkStart w:id="9" w:name="_Toc404591597"/>
       <w:r>
         <w:lastRenderedPageBreak/>
         <w:t>PHẦN 2</w:t>
@@ -3698,7 +3728,7 @@
       <w:r>
         <w:t>PHÂN TÍCH THIẾT KẾ</w:t>
       </w:r>
-      <w:bookmarkEnd w:id="10"/>
+      <w:bookmarkEnd w:id="9"/>
     </w:p>
     <w:p>
       <w:pPr>
@@ -3716,11 +3746,11 @@
           <w:numId w:val="29"/>
         </w:numPr>
       </w:pPr>
-      <w:bookmarkStart w:id="11" w:name="_Toc404591598"/>
+      <w:bookmarkStart w:id="10" w:name="_Toc404591598"/>
       <w:r>
         <w:t>Mô hình mạng</w:t>
       </w:r>
-      <w:bookmarkEnd w:id="11"/>
+      <w:bookmarkEnd w:id="10"/>
     </w:p>
     <w:p>
       <w:pPr>
@@ -3731,7 +3761,7 @@
         </w:numPr>
         <w:ind w:left="720"/>
       </w:pPr>
-      <w:bookmarkStart w:id="12" w:name="_Toc404591599"/>
+      <w:bookmarkStart w:id="11" w:name="_Toc404591599"/>
     </w:p>
     <w:p>
       <w:pPr>
@@ -3747,7 +3777,7 @@
       <w:r>
         <w:t xml:space="preserve"> sở dữ liệu</w:t>
       </w:r>
-      <w:bookmarkEnd w:id="12"/>
+      <w:bookmarkEnd w:id="11"/>
     </w:p>
     <w:p/>
     <w:p>
@@ -3755,7 +3785,15 @@
         <w:t>Dữ liệu được lưu dưỡi dạng file xml</w:t>
       </w:r>
       <w:r>
-        <w:t xml:space="preserve"> với các element là các thông số cần lưu: Address name, IP , Subnet, Gateway, DNS, Hostname.</w:t>
+        <w:t xml:space="preserve"> với các element là các thông số cần lưu: Address name, </w:t>
+      </w:r>
+      <w:proofErr w:type="gramStart"/>
+      <w:r>
+        <w:t>IP ,</w:t>
+      </w:r>
+      <w:proofErr w:type="gramEnd"/>
+      <w:r>
+        <w:t xml:space="preserve"> Subnet, Gateway, DNS, Hostname.</w:t>
       </w:r>
     </w:p>
     <w:p/>
@@ -3826,12 +3864,12 @@
           <w:numId w:val="29"/>
         </w:numPr>
       </w:pPr>
-      <w:bookmarkStart w:id="13" w:name="_Toc404591600"/>
+      <w:bookmarkStart w:id="12" w:name="_Toc404591600"/>
       <w:r>
         <w:lastRenderedPageBreak/>
         <w:t>Mô hình giao diện</w:t>
       </w:r>
-      <w:bookmarkEnd w:id="13"/>
+      <w:bookmarkEnd w:id="12"/>
     </w:p>
     <w:p/>
     <w:p>
@@ -4103,6 +4141,8 @@
       <w:r>
         <w:t>Mô hình các luồ</w:t>
       </w:r>
+      <w:bookmarkStart w:id="13" w:name="_GoBack"/>
+      <w:bookmarkEnd w:id="13"/>
       <w:r>
         <w:t>ng dữ liệu:</w:t>
       </w:r>
@@ -4755,9 +4795,11 @@
                             <w:pPr>
                               <w:jc w:val="center"/>
                             </w:pPr>
+                            <w:proofErr w:type="gramStart"/>
                             <w:r>
                               <w:t>context</w:t>
                             </w:r>
+                            <w:proofErr w:type="gramEnd"/>
                           </w:p>
                         </w:txbxContent>
                       </wps:txbx>
@@ -9940,7 +9982,15 @@
     </w:p>
     <w:p>
       <w:r>
-        <w:t>Hàm được gọi ra khi người sử dụng kick vào Button “Set To Default”</w:t>
+        <w:t xml:space="preserve">Hàm được gọi ra khi người sử dụng kick vào Button “Set </w:t>
+      </w:r>
+      <w:proofErr w:type="gramStart"/>
+      <w:r>
+        <w:t>To</w:t>
+      </w:r>
+      <w:proofErr w:type="gramEnd"/>
+      <w:r>
+        <w:t xml:space="preserve"> Default”</w:t>
       </w:r>
     </w:p>
     <w:p>
@@ -11271,7 +11321,15 @@
         </w:numPr>
       </w:pPr>
       <w:r>
-        <w:t>Vào tab Status để xem các thông số về IP, Subnet, Gateway, DNS, Hostname  hiện tại của máy tính, nhấn nút Set to default để đặt lại về cấp địa chỉ IP động mặc định.</w:t>
+        <w:t xml:space="preserve">Vào tab Status để xem các thông số về IP, Subnet, Gateway, DNS, </w:t>
+      </w:r>
+      <w:proofErr w:type="gramStart"/>
+      <w:r>
+        <w:t>Hostname  hiện</w:t>
+      </w:r>
+      <w:proofErr w:type="gramEnd"/>
+      <w:r>
+        <w:t xml:space="preserve"> tại của máy tính, nhấn nút Set to default để đặt lại về cấp địa chỉ IP động mặc định.</w:t>
       </w:r>
     </w:p>
     <w:p>
@@ -11283,7 +11341,15 @@
         </w:numPr>
       </w:pPr>
       <w:r>
-        <w:t>Thêm hướng dẫn, và thông tin sinh viên thực hiện, xem ở video tutorial trên tab About us.</w:t>
+        <w:t xml:space="preserve">Thêm hướng dẫn, và thông tin sinh viên thực hiện, xem ở video tutorial trên tab </w:t>
+      </w:r>
+      <w:proofErr w:type="gramStart"/>
+      <w:r>
+        <w:t>About</w:t>
+      </w:r>
+      <w:proofErr w:type="gramEnd"/>
+      <w:r>
+        <w:t xml:space="preserve"> us.</w:t>
       </w:r>
     </w:p>
     <w:p>
@@ -11394,7 +11460,7 @@
         <w:rStyle w:val="PageNumber"/>
         <w:noProof/>
       </w:rPr>
-      <w:t>14</w:t>
+      <w:t>12</w:t>
     </w:r>
     <w:r>
       <w:rPr>
@@ -16151,7 +16217,6 @@
   <w:style w:type="character" w:default="1" w:styleId="DefaultParagraphFont">
     <w:name w:val="Default Paragraph Font"/>
     <w:uiPriority w:val="1"/>
-    <w:semiHidden/>
     <w:unhideWhenUsed/>
   </w:style>
   <w:style w:type="table" w:default="1" w:styleId="TableNormal">
@@ -17020,7 +17085,7 @@
 </file>
 
 <file path=customXml/itemProps1.xml><?xml version="1.0" encoding="utf-8"?>
-<ds:datastoreItem xmlns:ds="http://schemas.openxmlformats.org/officeDocument/2006/customXml" ds:itemID="{EA6E70D3-A6BC-4558-BF18-AA5BB8F5C51A}">
+<ds:datastoreItem xmlns:ds="http://schemas.openxmlformats.org/officeDocument/2006/customXml" ds:itemID="{EFA022D3-F07C-4D70-977E-43EDA2BFAAC8}">
   <ds:schemaRefs>
     <ds:schemaRef ds:uri="http://schemas.openxmlformats.org/officeDocument/2006/bibliography"/>
   </ds:schemaRefs>

</xml_diff>